<commit_message>
these are new changes on 13 nov
</commit_message>
<xml_diff>
--- a/MYSQL Activity.docx
+++ b/MYSQL Activity.docx
@@ -83,6 +83,37 @@
           <w:bCs/>
         </w:rPr>
       </w:pPr>
+    </w:p>
+    <w:p>
+      <w:pPr>
+        <w:pStyle w:val="ListParagraph"/>
+        <w:rPr>
+          <w:b/>
+          <w:bCs/>
+        </w:rPr>
+      </w:pPr>
+      <w:r>
+        <w:rPr>
+          <w:b/>
+          <w:bCs/>
+        </w:rPr>
+        <w:t>THIS CHANGES ARE ADDED ON ---13</w:t>
+      </w:r>
+      <w:r>
+        <w:rPr>
+          <w:b/>
+          <w:bCs/>
+          <w:vertAlign w:val="superscript"/>
+        </w:rPr>
+        <w:t>TH</w:t>
+      </w:r>
+      <w:r>
+        <w:rPr>
+          <w:b/>
+          <w:bCs/>
+        </w:rPr>
+        <w:t xml:space="preserve"> NOV 2024--------</w:t>
+      </w:r>
     </w:p>
     <w:p>
       <w:pPr>
@@ -2689,9 +2720,12 @@
 </file>
 
 <file path=customXml/item1.xml><?xml version="1.0" encoding="utf-8"?>
-<p:properties xmlns:p="http://schemas.microsoft.com/office/2006/metadata/properties" xmlns:xsi="http://www.w3.org/2001/XMLSchema-instance" xmlns:pc="http://schemas.microsoft.com/office/infopath/2007/PartnerControls">
-  <documentManagement/>
-</p:properties>
+<?mso-contentType ?>
+<FormTemplates xmlns="http://schemas.microsoft.com/sharepoint/v3/contenttype/forms">
+  <Display>DocumentLibraryForm</Display>
+  <Edit>DocumentLibraryForm</Edit>
+  <New>DocumentLibraryForm</New>
+</FormTemplates>
 </file>
 
 <file path=customXml/item2.xml><?xml version="1.0" encoding="utf-8"?>
@@ -2821,19 +2855,15 @@
 </file>
 
 <file path=customXml/item3.xml><?xml version="1.0" encoding="utf-8"?>
-<?mso-contentType ?>
-<FormTemplates xmlns="http://schemas.microsoft.com/sharepoint/v3/contenttype/forms">
-  <Display>DocumentLibraryForm</Display>
-  <Edit>DocumentLibraryForm</Edit>
-  <New>DocumentLibraryForm</New>
-</FormTemplates>
+<p:properties xmlns:p="http://schemas.microsoft.com/office/2006/metadata/properties" xmlns:xsi="http://www.w3.org/2001/XMLSchema-instance" xmlns:pc="http://schemas.microsoft.com/office/infopath/2007/PartnerControls">
+  <documentManagement/>
+</p:properties>
 </file>
 
 <file path=customXml/itemProps1.xml><?xml version="1.0" encoding="utf-8"?>
-<ds:datastoreItem xmlns:ds="http://schemas.openxmlformats.org/officeDocument/2006/customXml" ds:itemID="{7C060686-E85E-4F32-A933-85211BCC3B1A}">
+<ds:datastoreItem xmlns:ds="http://schemas.openxmlformats.org/officeDocument/2006/customXml" ds:itemID="{2FD75F07-1F14-4AF1-AADE-6415CF9F8AB2}">
   <ds:schemaRefs>
-    <ds:schemaRef ds:uri="http://schemas.microsoft.com/office/2006/metadata/properties"/>
-    <ds:schemaRef ds:uri="http://schemas.microsoft.com/office/infopath/2007/PartnerControls"/>
+    <ds:schemaRef ds:uri="http://schemas.microsoft.com/sharepoint/v3/contenttype/forms"/>
   </ds:schemaRefs>
 </ds:datastoreItem>
 </file>
@@ -2857,9 +2887,10 @@
 </file>
 
 <file path=customXml/itemProps3.xml><?xml version="1.0" encoding="utf-8"?>
-<ds:datastoreItem xmlns:ds="http://schemas.openxmlformats.org/officeDocument/2006/customXml" ds:itemID="{2FD75F07-1F14-4AF1-AADE-6415CF9F8AB2}">
+<ds:datastoreItem xmlns:ds="http://schemas.openxmlformats.org/officeDocument/2006/customXml" ds:itemID="{7C060686-E85E-4F32-A933-85211BCC3B1A}">
   <ds:schemaRefs>
-    <ds:schemaRef ds:uri="http://schemas.microsoft.com/sharepoint/v3/contenttype/forms"/>
+    <ds:schemaRef ds:uri="http://schemas.microsoft.com/office/2006/metadata/properties"/>
+    <ds:schemaRef ds:uri="http://schemas.microsoft.com/office/infopath/2007/PartnerControls"/>
   </ds:schemaRefs>
 </ds:datastoreItem>
 </file>
</xml_diff>